<commit_message>
lesson 293 - Thursday
</commit_message>
<xml_diff>
--- a/english_via_skype/solutions/doc/lesson_289_Problems in projects_edit.docx
+++ b/english_via_skype/solutions/doc/lesson_289_Problems in projects_edit.docx
@@ -199,13 +199,15 @@
         </w:rPr>
         <w:t>- …</w:t>
       </w:r>
-      <w:r>
-        <w:rPr>
-          <w:sz w:val="32"/>
-          <w:szCs w:val="32"/>
-          <w:lang w:val="en-US"/>
-        </w:rPr>
-        <w:t>stranded</w:t>
+      <w:bookmarkStart w:id="0" w:name="_GoBack"/>
+      <w:bookmarkEnd w:id="0"/>
+      <w:r>
+        <w:rPr>
+          <w:sz w:val="32"/>
+          <w:szCs w:val="32"/>
+          <w:lang w:val="en-US"/>
+        </w:rPr>
+        <w:t>excessive</w:t>
       </w:r>
       <w:r>
         <w:rPr>
@@ -758,7 +760,25 @@
           <w:szCs w:val="32"/>
           <w:lang w:val="en-US"/>
         </w:rPr>
-        <w:t xml:space="preserve">3 rd phase is </w:t>
+        <w:t xml:space="preserve">3 </w:t>
+      </w:r>
+      <w:proofErr w:type="spellStart"/>
+      <w:r>
+        <w:rPr>
+          <w:sz w:val="32"/>
+          <w:szCs w:val="32"/>
+          <w:lang w:val="en-US"/>
+        </w:rPr>
+        <w:t>rd</w:t>
+      </w:r>
+      <w:proofErr w:type="spellEnd"/>
+      <w:r>
+        <w:rPr>
+          <w:sz w:val="32"/>
+          <w:szCs w:val="32"/>
+          <w:lang w:val="en-US"/>
+        </w:rPr>
+        <w:t xml:space="preserve"> phase is </w:t>
       </w:r>
       <w:r>
         <w:rPr>
@@ -908,8 +928,6 @@
         </w:rPr>
         <w:t>underpin</w:t>
       </w:r>
-      <w:bookmarkStart w:id="0" w:name="_GoBack"/>
-      <w:bookmarkEnd w:id="0"/>
       <w:r>
         <w:rPr>
           <w:sz w:val="32"/>

</xml_diff>